<commit_message>
Created Placeholder for Acceptability Test
</commit_message>
<xml_diff>
--- a/To be Merged/Capstone Files to be merged/Chapter 3.docx
+++ b/To be Merged/Capstone Files to be merged/Chapter 3.docx
@@ -87,7 +87,7 @@
           </mc:Choice>
           <mc:Fallback>
             <w:pict>
-              <v:rect w14:anchorId="38DBC45A" id="Rectangle 9" o:spid="_x0000_s1026" style="position:absolute;margin-left:337.35pt;margin-top:-24pt;width:100.8pt;height:8.7pt;z-index:-252168704;visibility:visible;mso-wrap-style:square;mso-width-percent:0;mso-wrap-distance-left:9pt;mso-wrap-distance-top:0;mso-wrap-distance-right:9pt;mso-wrap-distance-bottom:0;mso-position-horizontal:absolute;mso-position-horizontal-relative:text;mso-position-vertical:absolute;mso-position-vertical-relative:text;mso-width-percent:0;mso-width-relative:margin;v-text-anchor:middle" o:gfxdata="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" fillcolor="white [3212]" strokecolor="white [3212]" strokeweight="2pt"/>
+              <v:rect w14:anchorId="721D0985" id="Rectangle 9" o:spid="_x0000_s1026" style="position:absolute;margin-left:337.35pt;margin-top:-24pt;width:100.8pt;height:8.7pt;z-index:-252168704;visibility:visible;mso-wrap-style:square;mso-width-percent:0;mso-wrap-distance-left:9pt;mso-wrap-distance-top:0;mso-wrap-distance-right:9pt;mso-wrap-distance-bottom:0;mso-position-horizontal:absolute;mso-position-horizontal-relative:text;mso-position-vertical:absolute;mso-position-vertical-relative:text;mso-width-percent:0;mso-width-relative:margin;v-text-anchor:middle" o:gfxdata="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" fillcolor="white [3212]" strokecolor="white [3212]" strokeweight="2pt"/>
             </w:pict>
           </mc:Fallback>
         </mc:AlternateContent>
@@ -4093,6 +4093,74 @@
             <w:tcBorders>
               <w:top w:val="nil"/>
               <w:left w:val="nil"/>
+              <w:bottom w:val="nil"/>
+              <w:right w:val="nil"/>
+            </w:tcBorders>
+            <w:vAlign w:val="center"/>
+          </w:tcPr>
+          <w:p>
+            <w:pPr>
+              <w:pStyle w:val="NoSpacing"/>
+              <w:spacing w:line="480" w:lineRule="auto"/>
+              <w:rPr>
+                <w:rFonts w:ascii="Courier New" w:hAnsi="Courier New" w:cs="Courier New"/>
+                <w:sz w:val="24"/>
+                <w:szCs w:val="24"/>
+              </w:rPr>
+            </w:pPr>
+            <w:r>
+              <w:rPr>
+                <w:rFonts w:ascii="Courier New" w:hAnsi="Courier New" w:cs="Courier New"/>
+                <w:sz w:val="24"/>
+                <w:szCs w:val="24"/>
+              </w:rPr>
+              <w:t>Tourist Officers of LGU in Bolinao</w:t>
+            </w:r>
+          </w:p>
+        </w:tc>
+        <w:tc>
+          <w:tcPr>
+            <w:tcW w:w="4315" w:type="dxa"/>
+            <w:tcBorders>
+              <w:top w:val="nil"/>
+              <w:left w:val="nil"/>
+              <w:bottom w:val="nil"/>
+              <w:right w:val="nil"/>
+            </w:tcBorders>
+            <w:vAlign w:val="center"/>
+          </w:tcPr>
+          <w:p>
+            <w:pPr>
+              <w:pStyle w:val="NoSpacing"/>
+              <w:spacing w:line="480" w:lineRule="auto"/>
+              <w:jc w:val="center"/>
+              <w:rPr>
+                <w:rFonts w:ascii="Courier New" w:hAnsi="Courier New" w:cs="Courier New"/>
+                <w:sz w:val="24"/>
+                <w:szCs w:val="24"/>
+              </w:rPr>
+            </w:pPr>
+            <w:r>
+              <w:rPr>
+                <w:rFonts w:ascii="Courier New" w:hAnsi="Courier New" w:cs="Courier New"/>
+                <w:sz w:val="24"/>
+                <w:szCs w:val="24"/>
+              </w:rPr>
+              <w:t>2</w:t>
+            </w:r>
+          </w:p>
+        </w:tc>
+      </w:tr>
+      <w:tr>
+        <w:trPr>
+          <w:trHeight w:val="1088"/>
+        </w:trPr>
+        <w:tc>
+          <w:tcPr>
+            <w:tcW w:w="4315" w:type="dxa"/>
+            <w:tcBorders>
+              <w:top w:val="nil"/>
+              <w:left w:val="nil"/>
               <w:bottom w:val="double" w:sz="4" w:space="0" w:color="auto"/>
               <w:right w:val="nil"/>
             </w:tcBorders>
@@ -4104,8 +4172,6 @@
               <w:spacing w:line="480" w:lineRule="auto"/>
               <w:rPr>
                 <w:rFonts w:ascii="Courier New" w:hAnsi="Courier New" w:cs="Courier New"/>
-                <w:b/>
-                <w:bCs/>
                 <w:sz w:val="24"/>
                 <w:szCs w:val="24"/>
               </w:rPr>
@@ -4116,7 +4182,7 @@
                 <w:sz w:val="24"/>
                 <w:szCs w:val="24"/>
               </w:rPr>
-              <w:t>Tourist Officers of LGU in Bolinao</w:t>
+              <w:t>End-users</w:t>
             </w:r>
           </w:p>
         </w:tc>
@@ -4148,7 +4214,7 @@
                 <w:sz w:val="24"/>
                 <w:szCs w:val="24"/>
               </w:rPr>
-              <w:t>2</w:t>
+              <w:t>&lt;&lt;placeholder&gt;&gt;</w:t>
             </w:r>
           </w:p>
         </w:tc>
@@ -4215,7 +4281,7 @@
                 <w:sz w:val="24"/>
                 <w:szCs w:val="24"/>
               </w:rPr>
-              <w:t>5</w:t>
+              <w:t>&lt;&lt;placeholder total&gt;&gt;</w:t>
             </w:r>
           </w:p>
         </w:tc>
@@ -4292,7 +4358,14 @@
         <w:rPr>
           <w:rFonts w:ascii="Courier New" w:eastAsia="Courier New" w:hAnsi="Courier New" w:cs="Courier New"/>
         </w:rPr>
-        <w:t xml:space="preserve"> a variety of reference materials in the development of the proposed system, including online research and publications, journals, articles from the internet, reading related literature, and other related studies from the internet.</w:t>
+        <w:t xml:space="preserve"> a variety of reference materials in the development of the proposed system, including online research and publications, journals, </w:t>
+      </w:r>
+      <w:r>
+        <w:rPr>
+          <w:rFonts w:ascii="Courier New" w:eastAsia="Courier New" w:hAnsi="Courier New" w:cs="Courier New"/>
+        </w:rPr>
+        <w:lastRenderedPageBreak/>
+        <w:t>articles from the internet, reading related literature, and other related studies from the internet.</w:t>
       </w:r>
     </w:p>
     <w:p>
@@ -4308,7 +4381,6 @@
         <w:rPr>
           <w:rFonts w:eastAsia="Courier New"/>
         </w:rPr>
-        <w:lastRenderedPageBreak/>
         <w:t>Data Instrumentation</w:t>
       </w:r>
       <w:bookmarkEnd w:id="10"/>
@@ -10015,7 +10087,7 @@
         </mc:Choice>
         <mc:Fallback>
           <w:pict>
-            <v:line w14:anchorId="508DDF0C" id="Straight Connector 21" o:spid="_x0000_s1026" style="position:absolute;z-index:-251660288;visibility:visible;mso-wrap-style:square;mso-width-percent:0;mso-wrap-distance-left:9pt;mso-wrap-distance-top:0;mso-wrap-distance-right:9pt;mso-wrap-distance-bottom:0;mso-position-horizontal:absolute;mso-position-horizontal-relative:text;mso-position-vertical:absolute;mso-position-vertical-relative:text;mso-width-percent:0;mso-width-relative:margin" from="-.1pt,-13.5pt" to="431.9pt,-13.5pt" o:gfxdata="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" strokecolor="#0070c0" strokeweight="2.5pt"/>
+            <v:line w14:anchorId="3F97A25E" id="Straight Connector 21" o:spid="_x0000_s1026" style="position:absolute;z-index:-251660288;visibility:visible;mso-wrap-style:square;mso-width-percent:0;mso-wrap-distance-left:9pt;mso-wrap-distance-top:0;mso-wrap-distance-right:9pt;mso-wrap-distance-bottom:0;mso-position-horizontal:absolute;mso-position-horizontal-relative:text;mso-position-vertical:absolute;mso-position-vertical-relative:text;mso-width-percent:0;mso-width-relative:margin" from="-.1pt,-13.5pt" to="431.9pt,-13.5pt" o:gfxdata="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" strokecolor="#0070c0" strokeweight="2.5pt"/>
           </w:pict>
         </mc:Fallback>
       </mc:AlternateContent>
@@ -12381,6 +12453,25 @@
 </file>
 
 <file path=customXml/item1.xml><?xml version="1.0" encoding="utf-8"?>
+<?mso-contentType ?>
+<FormTemplates xmlns="http://schemas.microsoft.com/sharepoint/v3/contenttype/forms">
+  <Display>DocumentLibraryForm</Display>
+  <Edit>DocumentLibraryForm</Edit>
+  <New>DocumentLibraryForm</New>
+</FormTemplates>
+</file>
+
+<file path=customXml/item2.xml><?xml version="1.0" encoding="utf-8"?>
+<p:properties xmlns:p="http://schemas.microsoft.com/office/2006/metadata/properties" xmlns:xsi="http://www.w3.org/2001/XMLSchema-instance" xmlns:pc="http://schemas.microsoft.com/office/infopath/2007/PartnerControls">
+  <documentManagement/>
+</p:properties>
+</file>
+
+<file path=customXml/item3.xml><?xml version="1.0" encoding="utf-8"?>
+<b:Sources xmlns:b="http://schemas.openxmlformats.org/officeDocument/2006/bibliography" xmlns="http://schemas.openxmlformats.org/officeDocument/2006/bibliography" SelectedStyle="\APASixthEditionOfficeOnline.xsl" StyleName="APA" Version="6"/>
+</file>
+
+<file path=customXml/item4.xml><?xml version="1.0" encoding="utf-8"?>
 <ct:contentTypeSchema xmlns:ct="http://schemas.microsoft.com/office/2006/metadata/contentType" xmlns:ma="http://schemas.microsoft.com/office/2006/metadata/properties/metaAttributes" ct:_="" ma:_="" ma:contentTypeName="Document" ma:contentTypeID="0x0101006BA1403BFED5484EA9D14D57BB2DD255" ma:contentTypeVersion="2" ma:contentTypeDescription="Create a new document." ma:contentTypeScope="" ma:versionID="8a7d6d80c1976122bb4a562fcbce12d6">
   <xsd:schema xmlns:xsd="http://www.w3.org/2001/XMLSchema" xmlns:xs="http://www.w3.org/2001/XMLSchema" xmlns:p="http://schemas.microsoft.com/office/2006/metadata/properties" xmlns:ns2="61792294-e9aa-44fc-805f-d7c4481b8a15" targetNamespace="http://schemas.microsoft.com/office/2006/metadata/properties" ma:root="true" ma:fieldsID="4eb964c37cdc45ada13697d7a5f8ddc2" ns2:_="">
     <xsd:import namespace="61792294-e9aa-44fc-805f-d7c4481b8a15"/>
@@ -12512,26 +12603,32 @@
 </ct:contentTypeSchema>
 </file>
 
-<file path=customXml/item2.xml><?xml version="1.0" encoding="utf-8"?>
-<b:Sources xmlns:b="http://schemas.openxmlformats.org/officeDocument/2006/bibliography" xmlns="http://schemas.openxmlformats.org/officeDocument/2006/bibliography" SelectedStyle="\APASixthEditionOfficeOnline.xsl" StyleName="APA" Version="6"/>
+<file path=customXml/itemProps1.xml><?xml version="1.0" encoding="utf-8"?>
+<ds:datastoreItem xmlns:ds="http://schemas.openxmlformats.org/officeDocument/2006/customXml" ds:itemID="{B9690D38-5B87-4640-85D7-66A7D7CE858B}">
+  <ds:schemaRefs>
+    <ds:schemaRef ds:uri="http://schemas.microsoft.com/sharepoint/v3/contenttype/forms"/>
+  </ds:schemaRefs>
+</ds:datastoreItem>
 </file>
 
-<file path=customXml/item3.xml><?xml version="1.0" encoding="utf-8"?>
-<p:properties xmlns:p="http://schemas.microsoft.com/office/2006/metadata/properties" xmlns:xsi="http://www.w3.org/2001/XMLSchema-instance" xmlns:pc="http://schemas.microsoft.com/office/infopath/2007/PartnerControls">
-  <documentManagement/>
-</p:properties>
+<file path=customXml/itemProps2.xml><?xml version="1.0" encoding="utf-8"?>
+<ds:datastoreItem xmlns:ds="http://schemas.openxmlformats.org/officeDocument/2006/customXml" ds:itemID="{53A516FF-23D6-4C24-96B1-DAFF96BFD4F4}">
+  <ds:schemaRefs>
+    <ds:schemaRef ds:uri="http://schemas.microsoft.com/office/2006/metadata/properties"/>
+    <ds:schemaRef ds:uri="http://schemas.microsoft.com/office/infopath/2007/PartnerControls"/>
+  </ds:schemaRefs>
+</ds:datastoreItem>
 </file>
 
-<file path=customXml/item4.xml><?xml version="1.0" encoding="utf-8"?>
-<?mso-contentType ?>
-<FormTemplates xmlns="http://schemas.microsoft.com/sharepoint/v3/contenttype/forms">
-  <Display>DocumentLibraryForm</Display>
-  <Edit>DocumentLibraryForm</Edit>
-  <New>DocumentLibraryForm</New>
-</FormTemplates>
+<file path=customXml/itemProps3.xml><?xml version="1.0" encoding="utf-8"?>
+<ds:datastoreItem xmlns:ds="http://schemas.openxmlformats.org/officeDocument/2006/customXml" ds:itemID="{A4F45C48-D502-4DAC-9656-02ECAA86500A}">
+  <ds:schemaRefs>
+    <ds:schemaRef ds:uri="http://schemas.openxmlformats.org/officeDocument/2006/bibliography"/>
+  </ds:schemaRefs>
+</ds:datastoreItem>
 </file>
 
-<file path=customXml/itemProps1.xml><?xml version="1.0" encoding="utf-8"?>
+<file path=customXml/itemProps4.xml><?xml version="1.0" encoding="utf-8"?>
 <ds:datastoreItem xmlns:ds="http://schemas.openxmlformats.org/officeDocument/2006/customXml" ds:itemID="{D95BC042-7C8F-43BA-8112-6083D56C2AFF}">
   <ds:schemaRefs>
     <ds:schemaRef ds:uri="http://schemas.microsoft.com/office/2006/metadata/contentType"/>
@@ -12547,29 +12644,4 @@
     <ds:schemaRef ds:uri="http://schemas.microsoft.com/internal/obd"/>
   </ds:schemaRefs>
 </ds:datastoreItem>
-</file>
-
-<file path=customXml/itemProps2.xml><?xml version="1.0" encoding="utf-8"?>
-<ds:datastoreItem xmlns:ds="http://schemas.openxmlformats.org/officeDocument/2006/customXml" ds:itemID="{A4F45C48-D502-4DAC-9656-02ECAA86500A}">
-  <ds:schemaRefs>
-    <ds:schemaRef ds:uri="http://schemas.openxmlformats.org/officeDocument/2006/bibliography"/>
-  </ds:schemaRefs>
-</ds:datastoreItem>
-</file>
-
-<file path=customXml/itemProps3.xml><?xml version="1.0" encoding="utf-8"?>
-<ds:datastoreItem xmlns:ds="http://schemas.openxmlformats.org/officeDocument/2006/customXml" ds:itemID="{53A516FF-23D6-4C24-96B1-DAFF96BFD4F4}">
-  <ds:schemaRefs>
-    <ds:schemaRef ds:uri="http://schemas.microsoft.com/office/2006/metadata/properties"/>
-    <ds:schemaRef ds:uri="http://schemas.microsoft.com/office/infopath/2007/PartnerControls"/>
-  </ds:schemaRefs>
-</ds:datastoreItem>
-</file>
-
-<file path=customXml/itemProps4.xml><?xml version="1.0" encoding="utf-8"?>
-<ds:datastoreItem xmlns:ds="http://schemas.openxmlformats.org/officeDocument/2006/customXml" ds:itemID="{B9690D38-5B87-4640-85D7-66A7D7CE858B}">
-  <ds:schemaRefs>
-    <ds:schemaRef ds:uri="http://schemas.microsoft.com/sharepoint/v3/contenttype/forms"/>
-  </ds:schemaRefs>
-</ds:datastoreItem>
 </file>
</xml_diff>